<commit_message>
Blog post article Use Azure Custom Vision for Factory Visitor PPE check
</commit_message>
<xml_diff>
--- a/doc/GitHubActionsBestPractice.docx
+++ b/doc/GitHubActionsBestPractice.docx
@@ -1,6 +1,6 @@
 
 <file path=word/document.xml><?xml version="1.0" encoding="utf-8"?>
-<w:document xmlns:wpc="http://schemas.microsoft.com/office/word/2010/wordprocessingCanvas" xmlns:cx="http://schemas.microsoft.com/office/drawing/2014/chartex" xmlns:cx1="http://schemas.microsoft.com/office/drawing/2015/9/8/chartex" xmlns:cx2="http://schemas.microsoft.com/office/drawing/2015/10/21/chartex" xmlns:cx3="http://schemas.microsoft.com/office/drawing/2016/5/9/chartex" xmlns:cx4="http://schemas.microsoft.com/office/drawing/2016/5/10/chartex" xmlns:cx5="http://schemas.microsoft.com/office/drawing/2016/5/11/chartex" xmlns:cx6="http://schemas.microsoft.com/office/drawing/2016/5/12/chartex" xmlns:cx7="http://schemas.microsoft.com/office/drawing/2016/5/13/chartex" xmlns:cx8="http://schemas.microsoft.com/office/drawing/2016/5/14/chartex" xmlns:mc="http://schemas.openxmlformats.org/markup-compatibility/2006" xmlns:aink="http://schemas.microsoft.com/office/drawing/2016/ink" xmlns:am3d="http://schemas.microsoft.com/office/drawing/2017/model3d" xmlns:o="urn:schemas-microsoft-com:office:office" xmlns:r="http://schemas.openxmlformats.org/officeDocument/2006/relationships" xmlns:m="http://schemas.openxmlformats.org/officeDocument/2006/math" xmlns:v="urn:schemas-microsoft-com:vml" xmlns:wp14="http://schemas.microsoft.com/office/word/2010/wordprocessingDrawing" xmlns:wp="http://schemas.openxmlformats.org/drawingml/2006/wordprocessingDrawing" xmlns:w10="urn:schemas-microsoft-com:office:word" xmlns:w="http://schemas.openxmlformats.org/wordprocessingml/2006/main" xmlns:w14="http://schemas.microsoft.com/office/word/2010/wordml" xmlns:w15="http://schemas.microsoft.com/office/word/2012/wordml" xmlns:w16cex="http://schemas.microsoft.com/office/word/2018/wordml/cex" xmlns:w16cid="http://schemas.microsoft.com/office/word/2016/wordml/cid" xmlns:w16="http://schemas.microsoft.com/office/word/2018/wordml" xmlns:w16sdtdh="http://schemas.microsoft.com/office/word/2020/wordml/sdtdatahash" xmlns:w16se="http://schemas.microsoft.com/office/word/2015/wordml/symex" xmlns:wpg="http://schemas.microsoft.com/office/word/2010/wordprocessingGroup" xmlns:wpi="http://schemas.microsoft.com/office/word/2010/wordprocessingInk" xmlns:wne="http://schemas.microsoft.com/office/word/2006/wordml" xmlns:wps="http://schemas.microsoft.com/office/word/2010/wordprocessingShape" mc:Ignorable="w14 w15 w16se w16cid w16 w16cex w16sdtdh wp14">
+<w:document xmlns:wpc="http://schemas.microsoft.com/office/word/2010/wordprocessingCanvas" xmlns:cx="http://schemas.microsoft.com/office/drawing/2014/chartex" xmlns:cx1="http://schemas.microsoft.com/office/drawing/2015/9/8/chartex" xmlns:cx2="http://schemas.microsoft.com/office/drawing/2015/10/21/chartex" xmlns:cx3="http://schemas.microsoft.com/office/drawing/2016/5/9/chartex" xmlns:cx4="http://schemas.microsoft.com/office/drawing/2016/5/10/chartex" xmlns:cx5="http://schemas.microsoft.com/office/drawing/2016/5/11/chartex" xmlns:cx6="http://schemas.microsoft.com/office/drawing/2016/5/12/chartex" xmlns:cx7="http://schemas.microsoft.com/office/drawing/2016/5/13/chartex" xmlns:cx8="http://schemas.microsoft.com/office/drawing/2016/5/14/chartex" xmlns:mc="http://schemas.openxmlformats.org/markup-compatibility/2006" xmlns:aink="http://schemas.microsoft.com/office/drawing/2016/ink" xmlns:am3d="http://schemas.microsoft.com/office/drawing/2017/model3d" xmlns:o="urn:schemas-microsoft-com:office:office" xmlns:oel="http://schemas.microsoft.com/office/2019/extlst" xmlns:r="http://schemas.openxmlformats.org/officeDocument/2006/relationships" xmlns:m="http://schemas.openxmlformats.org/officeDocument/2006/math" xmlns:v="urn:schemas-microsoft-com:vml" xmlns:wp14="http://schemas.microsoft.com/office/word/2010/wordprocessingDrawing" xmlns:wp="http://schemas.openxmlformats.org/drawingml/2006/wordprocessingDrawing" xmlns:w10="urn:schemas-microsoft-com:office:word" xmlns:w="http://schemas.openxmlformats.org/wordprocessingml/2006/main" xmlns:w14="http://schemas.microsoft.com/office/word/2010/wordml" xmlns:w15="http://schemas.microsoft.com/office/word/2012/wordml" xmlns:w16cex="http://schemas.microsoft.com/office/word/2018/wordml/cex" xmlns:w16cid="http://schemas.microsoft.com/office/word/2016/wordml/cid" xmlns:w16="http://schemas.microsoft.com/office/word/2018/wordml" xmlns:w16du="http://schemas.microsoft.com/office/word/2023/wordml/word16du" xmlns:w16sdtdh="http://schemas.microsoft.com/office/word/2020/wordml/sdtdatahash" xmlns:w16se="http://schemas.microsoft.com/office/word/2015/wordml/symex" xmlns:wpg="http://schemas.microsoft.com/office/word/2010/wordprocessingGroup" xmlns:wpi="http://schemas.microsoft.com/office/word/2010/wordprocessingInk" xmlns:wne="http://schemas.microsoft.com/office/word/2006/wordml" xmlns:wps="http://schemas.microsoft.com/office/word/2010/wordprocessingShape" mc:Ignorable="w14 w15 w16se w16cid w16 w16cex w16sdtdh w16du wp14">
   <w:body>
     <w:p>
       <w:pPr>
@@ -26,102 +26,20 @@
         <w:rPr>
           <w:lang w:val="en-US"/>
         </w:rPr>
-        <w:t>«</w:t>
-      </w:r>
-      <w:r>
-        <w:rPr>
-          <w:lang w:val="en-US"/>
-        </w:rPr>
-        <w:t>Automate your workflow</w:t>
-      </w:r>
-      <w:r>
-        <w:rPr>
-          <w:lang w:val="en-US"/>
-        </w:rPr>
-        <w:t xml:space="preserve"> </w:t>
-      </w:r>
-      <w:r>
-        <w:rPr>
-          <w:lang w:val="en-US"/>
-        </w:rPr>
-        <w:t>from idea to production</w:t>
-      </w:r>
-      <w:r>
-        <w:rPr>
-          <w:lang w:val="en-US"/>
-        </w:rPr>
-        <w:t>»</w:t>
-      </w:r>
-    </w:p>
-    <w:p>
-      <w:pPr>
-        <w:rPr>
-          <w:lang w:val="en-US"/>
-        </w:rPr>
-      </w:pPr>
-      <w:r>
-        <w:rPr>
-          <w:lang w:val="en-US"/>
-        </w:rPr>
-        <w:t>GitHub Actions (2.0)</w:t>
-      </w:r>
-      <w:r>
-        <w:rPr>
-          <w:lang w:val="en-US"/>
-        </w:rPr>
-        <w:t xml:space="preserve"> (</w:t>
-      </w:r>
-      <w:r>
-        <w:rPr>
-          <w:lang w:val="en-US"/>
-        </w:rPr>
-        <w:t>https://github.com/features/actions</w:t>
-      </w:r>
-      <w:r>
-        <w:rPr>
-          <w:lang w:val="en-US"/>
-        </w:rPr>
-        <w:t>)</w:t>
-      </w:r>
-      <w:r>
-        <w:rPr>
-          <w:lang w:val="en-US"/>
-        </w:rPr>
-        <w:t xml:space="preserve"> went into public access on November 13, </w:t>
-      </w:r>
-      <w:proofErr w:type="gramStart"/>
-      <w:r>
-        <w:rPr>
-          <w:lang w:val="en-US"/>
-        </w:rPr>
-        <w:t>2019</w:t>
-      </w:r>
-      <w:proofErr w:type="gramEnd"/>
-      <w:r>
-        <w:rPr>
-          <w:lang w:val="en-US"/>
-        </w:rPr>
-        <w:t xml:space="preserve"> at GitHub Universe. </w:t>
-      </w:r>
-      <w:proofErr w:type="gramStart"/>
-      <w:r>
-        <w:rPr>
-          <w:lang w:val="en-US"/>
-        </w:rPr>
-        <w:t>A simple concept,</w:t>
-      </w:r>
-      <w:proofErr w:type="gramEnd"/>
-      <w:r>
-        <w:rPr>
-          <w:lang w:val="en-US"/>
-        </w:rPr>
-        <w:t xml:space="preserve"> executed very well. Nat Friedman, the CEO of GitHub, did a writeup here </w:t>
-      </w:r>
-      <w:r>
-        <w:rPr>
-          <w:lang w:val="en-US"/>
-        </w:rPr>
-        <w:t>(</w:t>
+        <w:t>«Automate your workflow from idea to production»</w:t>
+      </w:r>
+    </w:p>
+    <w:p>
+      <w:pPr>
+        <w:rPr>
+          <w:lang w:val="en-US"/>
+        </w:rPr>
+      </w:pPr>
+      <w:r>
+        <w:rPr>
+          <w:lang w:val="en-US"/>
+        </w:rPr>
+        <w:t>GitHub Actions (2.0) (https://github.com/features/actions) went into public access on November 13, 2019 at GitHub Universe. A simple concept, executed very well. Nat Friedman, the CEO of GitHub, did a writeup here (</w:t>
       </w:r>
       <w:hyperlink r:id="rId4" w:history="1">
         <w:r>
@@ -136,88 +54,40 @@
         <w:rPr>
           <w:lang w:val="en-US"/>
         </w:rPr>
-        <w:t xml:space="preserve">) </w:t>
-      </w:r>
-      <w:r>
-        <w:rPr>
-          <w:lang w:val="en-US"/>
-        </w:rPr>
-        <w:t>back in August on what the new GitHub Actions feature will contain.</w:t>
-      </w:r>
-    </w:p>
-    <w:p>
-      <w:pPr>
-        <w:rPr>
-          <w:lang w:val="en-US"/>
-        </w:rPr>
-      </w:pPr>
-      <w:r>
-        <w:rPr>
-          <w:lang w:val="en-US"/>
-        </w:rPr>
-        <w:t xml:space="preserve">Despite the complexity this might entail, GitHub’s engineering team have developed a remarkably simple API: each Action runs in a sandbox in a virtual </w:t>
-      </w:r>
-      <w:proofErr w:type="gramStart"/>
-      <w:r>
-        <w:rPr>
-          <w:lang w:val="en-US"/>
-        </w:rPr>
-        <w:t>machine, and</w:t>
-      </w:r>
-      <w:proofErr w:type="gramEnd"/>
-      <w:r>
-        <w:rPr>
-          <w:lang w:val="en-US"/>
-        </w:rPr>
-        <w:t xml:space="preserve"> is described as a YML file which is stored directly in the repository. Actions are stored in Git </w:t>
-      </w:r>
-      <w:proofErr w:type="gramStart"/>
-      <w:r>
-        <w:rPr>
-          <w:lang w:val="en-US"/>
-        </w:rPr>
-        <w:t>repos, and</w:t>
-      </w:r>
-      <w:proofErr w:type="gramEnd"/>
-      <w:r>
-        <w:rPr>
-          <w:lang w:val="en-US"/>
-        </w:rPr>
-        <w:t xml:space="preserve"> can either live standalone within a repository or right alongside a repository’s source code.</w:t>
-      </w:r>
-    </w:p>
-    <w:p>
-      <w:pPr>
-        <w:rPr>
-          <w:lang w:val="en-US"/>
-        </w:rPr>
-      </w:pPr>
-    </w:p>
-    <w:p>
-      <w:pPr>
-        <w:rPr>
-          <w:lang w:val="en-US"/>
-        </w:rPr>
-      </w:pPr>
-      <w:r>
-        <w:rPr>
-          <w:lang w:val="en-US"/>
-        </w:rPr>
-        <w:t xml:space="preserve">With all that said, let’s </w:t>
-      </w:r>
-      <w:proofErr w:type="gramStart"/>
-      <w:r>
-        <w:rPr>
-          <w:lang w:val="en-US"/>
-        </w:rPr>
-        <w:t>take a look</w:t>
-      </w:r>
-      <w:proofErr w:type="gramEnd"/>
-      <w:r>
-        <w:rPr>
-          <w:lang w:val="en-US"/>
-        </w:rPr>
-        <w:t xml:space="preserve"> at some of the best practices we can use while writing code to live in this new environment.</w:t>
+        <w:t>) back in August on what the new GitHub Actions feature will contain.</w:t>
+      </w:r>
+    </w:p>
+    <w:p>
+      <w:pPr>
+        <w:rPr>
+          <w:lang w:val="en-US"/>
+        </w:rPr>
+      </w:pPr>
+      <w:r>
+        <w:rPr>
+          <w:lang w:val="en-US"/>
+        </w:rPr>
+        <w:t>Despite the complexity this might entail, GitHub’s engineering team have developed a remarkably simple API: each Action runs in a sandbox in a virtual machine, and is described as a YML file which is stored directly in the repository. Actions are stored in Git repos, and can either live standalone within a repository or right alongside a repository’s source code.</w:t>
+      </w:r>
+    </w:p>
+    <w:p>
+      <w:pPr>
+        <w:rPr>
+          <w:lang w:val="en-US"/>
+        </w:rPr>
+      </w:pPr>
+    </w:p>
+    <w:p>
+      <w:pPr>
+        <w:rPr>
+          <w:lang w:val="en-US"/>
+        </w:rPr>
+      </w:pPr>
+      <w:r>
+        <w:rPr>
+          <w:lang w:val="en-US"/>
+        </w:rPr>
+        <w:t>With all that said, let’s take a look at some of the best practices we can use while writing code to live in this new environment.</w:t>
       </w:r>
     </w:p>
     <w:p>
@@ -304,48 +174,20 @@
         <w:rPr>
           <w:lang w:val="en-US"/>
         </w:rPr>
-        <w:t xml:space="preserve">For example, if your Action runs in a container, make sure to use a light Docker image, such as alpine or alpine-node, and install as little as possible to keep down the time your Action is running, from initial boot up to having </w:t>
-      </w:r>
-      <w:proofErr w:type="gramStart"/>
-      <w:r>
-        <w:rPr>
-          <w:lang w:val="en-US"/>
-        </w:rPr>
-        <w:t>finishing</w:t>
-      </w:r>
-      <w:proofErr w:type="gramEnd"/>
-      <w:r>
-        <w:rPr>
-          <w:lang w:val="en-US"/>
-        </w:rPr>
-        <w:t xml:space="preserve"> its run.</w:t>
-      </w:r>
-    </w:p>
-    <w:p>
-      <w:pPr>
-        <w:rPr>
-          <w:lang w:val="en-US"/>
-        </w:rPr>
-      </w:pPr>
-      <w:r>
-        <w:rPr>
-          <w:lang w:val="en-US"/>
-        </w:rPr>
-        <w:t xml:space="preserve">This is important whether you are developing a standalone Action or building a CI/CD workflow, since your Action is set up and run in a clean environment every time, meaning all dependencies </w:t>
-      </w:r>
-      <w:proofErr w:type="gramStart"/>
-      <w:r>
-        <w:rPr>
-          <w:lang w:val="en-US"/>
-        </w:rPr>
-        <w:t>have to</w:t>
-      </w:r>
-      <w:proofErr w:type="gramEnd"/>
-      <w:r>
-        <w:rPr>
-          <w:lang w:val="en-US"/>
-        </w:rPr>
-        <w:t xml:space="preserve"> be downloaded and installed every time it’s run.</w:t>
+        <w:t>For example, if your Action runs in a container, make sure to use a light Docker image, such as alpine or alpine-node, and install as little as possible to keep down the time your Action is running, from initial boot up to having finishing its run.</w:t>
+      </w:r>
+    </w:p>
+    <w:p>
+      <w:pPr>
+        <w:rPr>
+          <w:lang w:val="en-US"/>
+        </w:rPr>
+      </w:pPr>
+      <w:r>
+        <w:rPr>
+          <w:lang w:val="en-US"/>
+        </w:rPr>
+        <w:t>This is important whether you are developing a standalone Action or building a CI/CD workflow, since your Action is set up and run in a clean environment every time, meaning all dependencies have to be downloaded and installed every time it’s run.</w:t>
       </w:r>
     </w:p>
     <w:p>
@@ -399,21 +241,7 @@
         <w:rPr>
           <w:lang w:val="en-US"/>
         </w:rPr>
-        <w:t xml:space="preserve">Second, make sure to take advantage of GitHub’s caching mechanism wherever you can. You can look it up here, but the gist of it is that you need to provide a key This applies to both standalone Actions </w:t>
-      </w:r>
-      <w:proofErr w:type="gramStart"/>
-      <w:r>
-        <w:rPr>
-          <w:lang w:val="en-US"/>
-        </w:rPr>
-        <w:t>and also</w:t>
-      </w:r>
-      <w:proofErr w:type="gramEnd"/>
-      <w:r>
-        <w:rPr>
-          <w:lang w:val="en-US"/>
-        </w:rPr>
-        <w:t xml:space="preserve"> to Actions that run as part of a CI workflow.</w:t>
+        <w:t>Second, make sure to take advantage of GitHub’s caching mechanism wherever you can. You can look it up here, but the gist of it is that you need to provide a key This applies to both standalone Actions and also to Actions that run as part of a CI workflow.</w:t>
       </w:r>
     </w:p>
     <w:p>
@@ -487,21 +315,7 @@
         <w:rPr>
           <w:lang w:val="en-US"/>
         </w:rPr>
-        <w:t xml:space="preserve">‍One of the most powerful features of GitHub Actions is its encrypted secret handling. You can securely store secrets inside your repository’s settings, and then provide them as inputs or environment variables to your Actions at any time. It automatically </w:t>
-      </w:r>
-      <w:proofErr w:type="gramStart"/>
-      <w:r>
-        <w:rPr>
-          <w:lang w:val="en-US"/>
-        </w:rPr>
-        <w:t>redact</w:t>
-      </w:r>
-      <w:proofErr w:type="gramEnd"/>
-      <w:r>
-        <w:rPr>
-          <w:lang w:val="en-US"/>
-        </w:rPr>
-        <w:t xml:space="preserve"> any secrets that get logged on purpose or on accident (although the GitHub docs also recommend avoiding logging secrets, because the automated redaction not 100% accurate, especially when a secret is composed of structured data).</w:t>
+        <w:t>‍One of the most powerful features of GitHub Actions is its encrypted secret handling. You can securely store secrets inside your repository’s settings, and then provide them as inputs or environment variables to your Actions at any time. It automatically redact any secrets that get logged on purpose or on accident (although the GitHub docs also recommend avoiding logging secrets, because the automated redaction not 100% accurate, especially when a secret is composed of structured data).</w:t>
       </w:r>
     </w:p>
     <w:p>
@@ -587,21 +401,7 @@
         <w:rPr>
           <w:lang w:val="en-US"/>
         </w:rPr>
-        <w:t xml:space="preserve">GitHub allows you to specify variables in the YML file for the Action or Workflow at any scope. For example, you </w:t>
-      </w:r>
-      <w:proofErr w:type="gramStart"/>
-      <w:r>
-        <w:rPr>
-          <w:lang w:val="en-US"/>
-        </w:rPr>
-        <w:t>are able to</w:t>
-      </w:r>
-      <w:proofErr w:type="gramEnd"/>
-      <w:r>
-        <w:rPr>
-          <w:lang w:val="en-US"/>
-        </w:rPr>
-        <w:t xml:space="preserve"> specify an environment variable at the workflow level that any job or step can access. However, if you specify an environment variable at the job or step level, the levels above that, like workflow, won’t be able to access it. Additionally, environment variables sharing a name that are declared with a wider scope are overridden by variables with a tighter scope.</w:t>
+        <w:t>GitHub allows you to specify variables in the YML file for the Action or Workflow at any scope. For example, you are able to specify an environment variable at the workflow level that any job or step can access. However, if you specify an environment variable at the job or step level, the levels above that, like workflow, won’t be able to access it. Additionally, environment variables sharing a name that are declared with a wider scope are overridden by variables with a tighter scope.</w:t>
       </w:r>
     </w:p>
     <w:p>
@@ -641,21 +441,7 @@
         <w:rPr>
           <w:lang w:val="en-US"/>
         </w:rPr>
-        <w:t xml:space="preserve">This becomes essential when using workflows that combine </w:t>
-      </w:r>
-      <w:proofErr w:type="gramStart"/>
-      <w:r>
-        <w:rPr>
-          <w:lang w:val="en-US"/>
-        </w:rPr>
-        <w:t>a number of</w:t>
-      </w:r>
-      <w:proofErr w:type="gramEnd"/>
-      <w:r>
-        <w:rPr>
-          <w:lang w:val="en-US"/>
-        </w:rPr>
-        <w:t xml:space="preserve"> Actions, jobs, and steps, as the number of environment variables can rise quickly. You can read further on environment variables in the GitHub docs here.</w:t>
+        <w:t>This becomes essential when using workflows that combine a number of Actions, jobs, and steps, as the number of environment variables can rise quickly. You can read further on environment variables in the GitHub docs here.</w:t>
       </w:r>
     </w:p>
     <w:p>
@@ -709,14 +495,7 @@
         <w:rPr>
           <w:lang w:val="en-US"/>
         </w:rPr>
-        <w:t xml:space="preserve"> to help you enforce that each repository within your organization or project contains </w:t>
-      </w:r>
-      <w:proofErr w:type="gramStart"/>
-      <w:r>
-        <w:rPr>
-          <w:lang w:val="en-US"/>
-        </w:rPr>
-        <w:t>a .</w:t>
+        <w:t xml:space="preserve"> to help you enforce that each repository within your organization or project contains a .</w:t>
       </w:r>
       <w:proofErr w:type="spellStart"/>
       <w:r>
@@ -726,12 +505,18 @@
         <w:t>github</w:t>
       </w:r>
       <w:proofErr w:type="spellEnd"/>
-      <w:proofErr w:type="gramEnd"/>
-      <w:r>
-        <w:rPr>
-          <w:lang w:val="en-US"/>
-        </w:rPr>
-        <w:t>/workflows folder, which will help you keep track of what is being deployed properly. You can also take this a step further and verify that the workflows are in sync or using the correct servers by comparing Action files across repositories.</w:t>
+      <w:r>
+        <w:rPr>
+          <w:lang w:val="en-US"/>
+        </w:rPr>
+        <w:t xml:space="preserve">/workflows folder, which will help you keep track of </w:t>
+      </w:r>
+      <w:r>
+        <w:rPr>
+          <w:lang w:val="en-US"/>
+        </w:rPr>
+        <w:lastRenderedPageBreak/>
+        <w:t>what is being deployed properly. You can also take this a step further and verify that the workflows are in sync or using the correct servers by comparing Action files across repositories.</w:t>
       </w:r>
     </w:p>
     <w:p>
@@ -771,48 +556,20 @@
         <w:rPr>
           <w:lang w:val="en-US"/>
         </w:rPr>
-        <w:t xml:space="preserve">There are two reasons you might want to include the author of an action in this file. The first use case is for public actions -- obviously you’ll want to attribute the action to yourself for that sweet, sweet internet karma, </w:t>
-      </w:r>
-      <w:proofErr w:type="gramStart"/>
-      <w:r>
-        <w:rPr>
-          <w:lang w:val="en-US"/>
-        </w:rPr>
-        <w:t>and also</w:t>
-      </w:r>
-      <w:proofErr w:type="gramEnd"/>
-      <w:r>
-        <w:rPr>
-          <w:lang w:val="en-US"/>
-        </w:rPr>
-        <w:t xml:space="preserve"> in case anybody might have questions that could be directed to you. This use case is obvious.</w:t>
-      </w:r>
-    </w:p>
-    <w:p>
-      <w:pPr>
-        <w:rPr>
-          <w:lang w:val="en-US"/>
-        </w:rPr>
-      </w:pPr>
-      <w:r>
-        <w:rPr>
-          <w:lang w:val="en-US"/>
-        </w:rPr>
-        <w:t xml:space="preserve">But let’s say you’re working on a private Action for your company -- in this case, the internet karma argument doesn’t apply anymore, because it’ll never see the light of day. However, it’s still important to include an author to </w:t>
-      </w:r>
-      <w:proofErr w:type="gramStart"/>
-      <w:r>
-        <w:rPr>
-          <w:lang w:val="en-US"/>
-        </w:rPr>
-        <w:t>be in charge of</w:t>
-      </w:r>
-      <w:proofErr w:type="gramEnd"/>
-      <w:r>
-        <w:rPr>
-          <w:lang w:val="en-US"/>
-        </w:rPr>
-        <w:t xml:space="preserve"> maintaining the action and answer questions about it (this is similar to how the Chromium team does code ownership).</w:t>
+        <w:t>There are two reasons you might want to include the author of an action in this file. The first use case is for public actions -- obviously you’ll want to attribute the action to yourself for that sweet, sweet internet karma, and also in case anybody might have questions that could be directed to you. This use case is obvious.</w:t>
+      </w:r>
+    </w:p>
+    <w:p>
+      <w:pPr>
+        <w:rPr>
+          <w:lang w:val="en-US"/>
+        </w:rPr>
+      </w:pPr>
+      <w:r>
+        <w:rPr>
+          <w:lang w:val="en-US"/>
+        </w:rPr>
+        <w:t>But let’s say you’re working on a private Action for your company -- in this case, the internet karma argument doesn’t apply anymore, because it’ll never see the light of day. However, it’s still important to include an author to be in charge of maintaining the action and answer questions about it (this is similar to how the Chromium team does code ownership).</w:t>
       </w:r>
     </w:p>
     <w:p>
@@ -925,21 +682,7 @@
         <w:rPr>
           <w:lang w:val="en-US"/>
         </w:rPr>
-        <w:t xml:space="preserve">We talked about Actions in two different contexts: writing individual Actions to be published to GitHub publicly and integrated for convenience within a </w:t>
-      </w:r>
-      <w:proofErr w:type="gramStart"/>
-      <w:r>
-        <w:rPr>
-          <w:lang w:val="en-US"/>
-        </w:rPr>
-        <w:t>repository, and</w:t>
-      </w:r>
-      <w:proofErr w:type="gramEnd"/>
-      <w:r>
-        <w:rPr>
-          <w:lang w:val="en-US"/>
-        </w:rPr>
-        <w:t xml:space="preserve"> writing CI/CD workflows containing Actions.</w:t>
+        <w:t>We talked about Actions in two different contexts: writing individual Actions to be published to GitHub publicly and integrated for convenience within a repository, and writing CI/CD workflows containing Actions.</w:t>
       </w:r>
     </w:p>
     <w:p>
@@ -966,53 +709,6 @@
           <w:lang w:val="en-US"/>
         </w:rPr>
         <w:t>Others, however -- such as preventing secrets from being hardcoded, ensuring every repository contains a CI/CD workflow, and storing authors within Action metadata -- are better enforced programmatically. Sometimes, this is for security reasons and in other cases it’s because doing so can reduce the possibility of human error and improve organizational consistency.</w:t>
-      </w:r>
-    </w:p>
-    <w:p>
-      <w:pPr>
-        <w:rPr>
-          <w:lang w:val="en-US"/>
-        </w:rPr>
-      </w:pPr>
-      <w:r>
-        <w:rPr>
-          <w:lang w:val="en-US"/>
-        </w:rPr>
-        <w:t xml:space="preserve">We’ve built </w:t>
-      </w:r>
-      <w:proofErr w:type="spellStart"/>
-      <w:r>
-        <w:rPr>
-          <w:lang w:val="en-US"/>
-        </w:rPr>
-        <w:t>Datree</w:t>
-      </w:r>
-      <w:proofErr w:type="spellEnd"/>
-      <w:r>
-        <w:rPr>
-          <w:lang w:val="en-US"/>
-        </w:rPr>
-        <w:t xml:space="preserve"> to make exactly this kind of programmatic enforcement possible.</w:t>
-      </w:r>
-    </w:p>
-    <w:p>
-      <w:pPr>
-        <w:rPr>
-          <w:lang w:val="en-US"/>
-        </w:rPr>
-      </w:pPr>
-    </w:p>
-    <w:p>
-      <w:pPr>
-        <w:rPr>
-          <w:lang w:val="en-US"/>
-        </w:rPr>
-      </w:pPr>
-      <w:r>
-        <w:rPr>
-          <w:lang w:val="en-US"/>
-        </w:rPr>
-        <w:t>If you have questions about how you can use it to improve your coding practices, feel free to reach out and our team will be happy to answer any questions.</w:t>
       </w:r>
     </w:p>
     <w:p>
@@ -1049,7 +745,7 @@
 </file>
 
 <file path=word/styles.xml><?xml version="1.0" encoding="utf-8"?>
-<w:styles xmlns:mc="http://schemas.openxmlformats.org/markup-compatibility/2006" xmlns:r="http://schemas.openxmlformats.org/officeDocument/2006/relationships" xmlns:w="http://schemas.openxmlformats.org/wordprocessingml/2006/main" xmlns:w14="http://schemas.microsoft.com/office/word/2010/wordml" xmlns:w15="http://schemas.microsoft.com/office/word/2012/wordml" xmlns:w16cex="http://schemas.microsoft.com/office/word/2018/wordml/cex" xmlns:w16cid="http://schemas.microsoft.com/office/word/2016/wordml/cid" xmlns:w16="http://schemas.microsoft.com/office/word/2018/wordml" xmlns:w16sdtdh="http://schemas.microsoft.com/office/word/2020/wordml/sdtdatahash" xmlns:w16se="http://schemas.microsoft.com/office/word/2015/wordml/symex" mc:Ignorable="w14 w15 w16se w16cid w16 w16cex w16sdtdh">
+<w:styles xmlns:mc="http://schemas.openxmlformats.org/markup-compatibility/2006" xmlns:r="http://schemas.openxmlformats.org/officeDocument/2006/relationships" xmlns:w="http://schemas.openxmlformats.org/wordprocessingml/2006/main" xmlns:w14="http://schemas.microsoft.com/office/word/2010/wordml" xmlns:w15="http://schemas.microsoft.com/office/word/2012/wordml" xmlns:w16cex="http://schemas.microsoft.com/office/word/2018/wordml/cex" xmlns:w16cid="http://schemas.microsoft.com/office/word/2016/wordml/cid" xmlns:w16="http://schemas.microsoft.com/office/word/2018/wordml" xmlns:w16du="http://schemas.microsoft.com/office/word/2023/wordml/word16du" xmlns:w16sdtdh="http://schemas.microsoft.com/office/word/2020/wordml/sdtdatahash" xmlns:w16se="http://schemas.microsoft.com/office/word/2015/wordml/symex" mc:Ignorable="w14 w15 w16se w16cid w16 w16cex w16sdtdh w16du">
   <w:docDefaults>
     <w:rPrDefault>
       <w:rPr>
@@ -1897,4 +1593,10 @@
     </a:ext>
   </a:extLst>
 </a:theme>
+</file>
+
+<file path=docMetadata/LabelInfo.xml><?xml version="1.0" encoding="utf-8"?>
+<clbl:labelList xmlns:clbl="http://schemas.microsoft.com/office/2020/mipLabelMetadata">
+  <clbl:label id="{f42aa342-8706-4288-bd11-ebb85995028c}" enabled="1" method="Standard" siteId="{72f988bf-86f1-41af-91ab-2d7cd011db47}" contentBits="0" removed="0"/>
+</clbl:labelList>
 </file>
</xml_diff>